<commit_message>
popravljena dokumentacija sprinta 2
</commit_message>
<xml_diff>
--- a/Dokumentacija/02_Sprint_2_dokumentacija/02_Porocilo_o_napredku.docx
+++ b/Dokumentacija/02_Sprint_2_dokumentacija/02_Porocilo_o_napredku.docx
@@ -1133,7 +1133,7 @@
               <w:kern w:val="2"/>
               <w:sz w:val="24"/>
               <w:szCs w:val="24"/>
-              <w:lang w:val="en-SI"/>
+              <w:lang w:val="en-US" w:eastAsia="en-US"/>
               <w14:ligatures w14:val="standardContextual"/>
             </w:rPr>
           </w:pPr>
@@ -1170,7 +1170,7 @@
             </w:rPr>
             <w:fldChar w:fldCharType="separate"/>
           </w:r>
-          <w:hyperlink w:anchor="_Toc199014871" w:history="1">
+          <w:hyperlink w:anchor="_Toc199018358" w:history="1">
             <w:r>
               <w:rPr>
                 <w:rStyle w:val="Hyperlink"/>
@@ -1198,7 +1198,7 @@
                 <w:noProof/>
                 <w:webHidden/>
               </w:rPr>
-              <w:instrText xml:space="preserve"> PAGEREF _Toc199014871 \h </w:instrText>
+              <w:instrText xml:space="preserve"> PAGEREF _Toc199018358 \h </w:instrText>
             </w:r>
             <w:r>
               <w:rPr>
@@ -1242,18 +1242,18 @@
               <w:kern w:val="2"/>
               <w:sz w:val="24"/>
               <w:szCs w:val="24"/>
-              <w:lang w:val="en-SI"/>
+              <w:lang w:val="en-US" w:eastAsia="en-US"/>
               <w14:ligatures w14:val="standardContextual"/>
             </w:rPr>
           </w:pPr>
-          <w:hyperlink w:anchor="_Toc199014872" w:history="1">
+          <w:hyperlink w:anchor="_Toc199018359" w:history="1">
             <w:r>
               <w:rPr>
                 <w:rStyle w:val="Hyperlink"/>
                 <w:rFonts w:eastAsiaTheme="majorEastAsia"/>
                 <w:noProof/>
               </w:rPr>
-              <w:t>Popravek prijavne strani</w:t>
+              <w:t>Implementacija strani za simulacijo porabe</w:t>
             </w:r>
             <w:r>
               <w:rPr>
@@ -1274,7 +1274,7 @@
                 <w:noProof/>
                 <w:webHidden/>
               </w:rPr>
-              <w:instrText xml:space="preserve"> PAGEREF _Toc199014872 \h </w:instrText>
+              <w:instrText xml:space="preserve"> PAGEREF _Toc199018359 \h </w:instrText>
             </w:r>
             <w:r>
               <w:rPr>
@@ -1318,18 +1318,18 @@
               <w:kern w:val="2"/>
               <w:sz w:val="24"/>
               <w:szCs w:val="24"/>
-              <w:lang w:val="en-SI"/>
+              <w:lang w:val="en-US" w:eastAsia="en-US"/>
               <w14:ligatures w14:val="standardContextual"/>
             </w:rPr>
           </w:pPr>
-          <w:hyperlink w:anchor="_Toc199014873" w:history="1">
+          <w:hyperlink w:anchor="_Toc199018360" w:history="1">
             <w:r>
               <w:rPr>
                 <w:rStyle w:val="Hyperlink"/>
                 <w:rFonts w:eastAsiaTheme="majorEastAsia"/>
                 <w:noProof/>
               </w:rPr>
-              <w:t>Popravek prikaza mesečne porabe</w:t>
+              <w:t>UI prijavne strani</w:t>
             </w:r>
             <w:r>
               <w:rPr>
@@ -1350,7 +1350,7 @@
                 <w:noProof/>
                 <w:webHidden/>
               </w:rPr>
-              <w:instrText xml:space="preserve"> PAGEREF _Toc199014873 \h </w:instrText>
+              <w:instrText xml:space="preserve"> PAGEREF _Toc199018360 \h </w:instrText>
             </w:r>
             <w:r>
               <w:rPr>
@@ -1394,11 +1394,87 @@
               <w:kern w:val="2"/>
               <w:sz w:val="24"/>
               <w:szCs w:val="24"/>
-              <w:lang w:val="en-SI"/>
+              <w:lang w:val="en-US" w:eastAsia="en-US"/>
               <w14:ligatures w14:val="standardContextual"/>
             </w:rPr>
           </w:pPr>
-          <w:hyperlink w:anchor="_Toc199014874" w:history="1">
+          <w:hyperlink w:anchor="_Toc199018361" w:history="1">
+            <w:r>
+              <w:rPr>
+                <w:rStyle w:val="Hyperlink"/>
+                <w:rFonts w:eastAsiaTheme="majorEastAsia"/>
+                <w:noProof/>
+              </w:rPr>
+              <w:t>Prikaz mesečne porabe</w:t>
+            </w:r>
+            <w:r>
+              <w:rPr>
+                <w:noProof/>
+                <w:webHidden/>
+              </w:rPr>
+              <w:tab/>
+            </w:r>
+            <w:r>
+              <w:rPr>
+                <w:noProof/>
+                <w:webHidden/>
+              </w:rPr>
+              <w:fldChar w:fldCharType="begin"/>
+            </w:r>
+            <w:r>
+              <w:rPr>
+                <w:noProof/>
+                <w:webHidden/>
+              </w:rPr>
+              <w:instrText xml:space="preserve"> PAGEREF _Toc199018361 \h </w:instrText>
+            </w:r>
+            <w:r>
+              <w:rPr>
+                <w:noProof/>
+                <w:webHidden/>
+              </w:rPr>
+            </w:r>
+            <w:r>
+              <w:rPr>
+                <w:noProof/>
+                <w:webHidden/>
+              </w:rPr>
+              <w:fldChar w:fldCharType="separate"/>
+            </w:r>
+            <w:r>
+              <w:rPr>
+                <w:noProof/>
+                <w:webHidden/>
+              </w:rPr>
+              <w:t>3</w:t>
+            </w:r>
+            <w:r>
+              <w:rPr>
+                <w:noProof/>
+                <w:webHidden/>
+              </w:rPr>
+              <w:fldChar w:fldCharType="end"/>
+            </w:r>
+          </w:hyperlink>
+        </w:p>
+        <w:p>
+          <w:pPr>
+            <w:pStyle w:val="TOC2"/>
+            <w:tabs>
+              <w:tab w:val="right" w:leader="dot" w:pos="9628"/>
+            </w:tabs>
+            <w:rPr>
+              <w:rFonts w:eastAsiaTheme="minorEastAsia" w:cstheme="minorBidi"/>
+              <w:smallCaps w:val="0"/>
+              <w:noProof/>
+              <w:kern w:val="2"/>
+              <w:sz w:val="24"/>
+              <w:szCs w:val="24"/>
+              <w:lang w:val="en-US" w:eastAsia="en-US"/>
+              <w14:ligatures w14:val="standardContextual"/>
+            </w:rPr>
+          </w:pPr>
+          <w:hyperlink w:anchor="_Toc199018362" w:history="1">
             <w:r>
               <w:rPr>
                 <w:rStyle w:val="Hyperlink"/>
@@ -1426,7 +1502,7 @@
                 <w:noProof/>
                 <w:webHidden/>
               </w:rPr>
-              <w:instrText xml:space="preserve"> PAGEREF _Toc199014874 \h </w:instrText>
+              <w:instrText xml:space="preserve"> PAGEREF _Toc199018362 \h </w:instrText>
             </w:r>
             <w:r>
               <w:rPr>
@@ -1446,7 +1522,7 @@
                 <w:noProof/>
                 <w:webHidden/>
               </w:rPr>
-              <w:t>2</w:t>
+              <w:t>3</w:t>
             </w:r>
             <w:r>
               <w:rPr>
@@ -1470,18 +1546,18 @@
               <w:kern w:val="2"/>
               <w:sz w:val="24"/>
               <w:szCs w:val="24"/>
-              <w:lang w:val="en-SI"/>
+              <w:lang w:val="en-US" w:eastAsia="en-US"/>
               <w14:ligatures w14:val="standardContextual"/>
             </w:rPr>
           </w:pPr>
-          <w:hyperlink w:anchor="_Toc199014875" w:history="1">
+          <w:hyperlink w:anchor="_Toc199018363" w:history="1">
             <w:r>
               <w:rPr>
                 <w:rStyle w:val="Hyperlink"/>
                 <w:rFonts w:eastAsiaTheme="majorEastAsia"/>
                 <w:noProof/>
               </w:rPr>
-              <w:t>Implementacija strani profil</w:t>
+              <w:t>Implementacija strani profila uporabnika</w:t>
             </w:r>
             <w:r>
               <w:rPr>
@@ -1502,7 +1578,7 @@
                 <w:noProof/>
                 <w:webHidden/>
               </w:rPr>
-              <w:instrText xml:space="preserve"> PAGEREF _Toc199014875 \h </w:instrText>
+              <w:instrText xml:space="preserve"> PAGEREF _Toc199018363 \h </w:instrText>
             </w:r>
             <w:r>
               <w:rPr>
@@ -1522,7 +1598,7 @@
                 <w:noProof/>
                 <w:webHidden/>
               </w:rPr>
-              <w:t>2</w:t>
+              <w:t>3</w:t>
             </w:r>
             <w:r>
               <w:rPr>
@@ -1546,18 +1622,18 @@
               <w:kern w:val="2"/>
               <w:sz w:val="24"/>
               <w:szCs w:val="24"/>
-              <w:lang w:val="en-SI"/>
+              <w:lang w:val="en-US" w:eastAsia="en-US"/>
               <w14:ligatures w14:val="standardContextual"/>
             </w:rPr>
           </w:pPr>
-          <w:hyperlink w:anchor="_Toc199014876" w:history="1">
+          <w:hyperlink w:anchor="_Toc199018364" w:history="1">
             <w:r>
               <w:rPr>
                 <w:rStyle w:val="Hyperlink"/>
                 <w:rFonts w:eastAsiaTheme="majorEastAsia"/>
                 <w:noProof/>
               </w:rPr>
-              <w:t>Implementacija strani za razlago vnesenih vrednosti iz računa</w:t>
+              <w:t>Implementacija strani za razlago računa elektike</w:t>
             </w:r>
             <w:r>
               <w:rPr>
@@ -1578,7 +1654,7 @@
                 <w:noProof/>
                 <w:webHidden/>
               </w:rPr>
-              <w:instrText xml:space="preserve"> PAGEREF _Toc199014876 \h </w:instrText>
+              <w:instrText xml:space="preserve"> PAGEREF _Toc199018364 \h </w:instrText>
             </w:r>
             <w:r>
               <w:rPr>
@@ -1598,7 +1674,7 @@
                 <w:noProof/>
                 <w:webHidden/>
               </w:rPr>
-              <w:t>2</w:t>
+              <w:t>3</w:t>
             </w:r>
             <w:r>
               <w:rPr>
@@ -1622,18 +1698,18 @@
               <w:kern w:val="2"/>
               <w:sz w:val="24"/>
               <w:szCs w:val="24"/>
-              <w:lang w:val="en-SI"/>
+              <w:lang w:val="en-US" w:eastAsia="en-US"/>
               <w14:ligatures w14:val="standardContextual"/>
             </w:rPr>
           </w:pPr>
-          <w:hyperlink w:anchor="_Toc199014877" w:history="1">
+          <w:hyperlink w:anchor="_Toc199018365" w:history="1">
             <w:r>
               <w:rPr>
                 <w:rStyle w:val="Hyperlink"/>
                 <w:rFonts w:eastAsiaTheme="majorEastAsia"/>
                 <w:noProof/>
               </w:rPr>
-              <w:t>Implementacija strani za razlago omrežnine in različnih blokov</w:t>
+              <w:t>Implementacija strani za obračunavanje omrežnine</w:t>
             </w:r>
             <w:r>
               <w:rPr>
@@ -1654,7 +1730,7 @@
                 <w:noProof/>
                 <w:webHidden/>
               </w:rPr>
-              <w:instrText xml:space="preserve"> PAGEREF _Toc199014877 \h </w:instrText>
+              <w:instrText xml:space="preserve"> PAGEREF _Toc199018365 \h </w:instrText>
             </w:r>
             <w:r>
               <w:rPr>
@@ -1674,7 +1750,7 @@
                 <w:noProof/>
                 <w:webHidden/>
               </w:rPr>
-              <w:t>2</w:t>
+              <w:t>3</w:t>
             </w:r>
             <w:r>
               <w:rPr>
@@ -1698,18 +1774,18 @@
               <w:kern w:val="2"/>
               <w:sz w:val="24"/>
               <w:szCs w:val="24"/>
-              <w:lang w:val="en-SI"/>
+              <w:lang w:val="en-US" w:eastAsia="en-US"/>
               <w14:ligatures w14:val="standardContextual"/>
             </w:rPr>
           </w:pPr>
-          <w:hyperlink w:anchor="_Toc199014878" w:history="1">
+          <w:hyperlink w:anchor="_Toc199018366" w:history="1">
             <w:r>
               <w:rPr>
                 <w:rStyle w:val="Hyperlink"/>
                 <w:rFonts w:eastAsiaTheme="majorEastAsia"/>
                 <w:noProof/>
               </w:rPr>
-              <w:t>Implementacija strani za simulacijo porabe</w:t>
+              <w:t>Kontinuirana integracija in zagotavljanje kode</w:t>
             </w:r>
             <w:r>
               <w:rPr>
@@ -1730,7 +1806,7 @@
                 <w:noProof/>
                 <w:webHidden/>
               </w:rPr>
-              <w:instrText xml:space="preserve"> PAGEREF _Toc199014878 \h </w:instrText>
+              <w:instrText xml:space="preserve"> PAGEREF _Toc199018366 \h </w:instrText>
             </w:r>
             <w:r>
               <w:rPr>
@@ -1750,7 +1826,83 @@
                 <w:noProof/>
                 <w:webHidden/>
               </w:rPr>
-              <w:t>2</w:t>
+              <w:t>4</w:t>
+            </w:r>
+            <w:r>
+              <w:rPr>
+                <w:noProof/>
+                <w:webHidden/>
+              </w:rPr>
+              <w:fldChar w:fldCharType="end"/>
+            </w:r>
+          </w:hyperlink>
+        </w:p>
+        <w:p>
+          <w:pPr>
+            <w:pStyle w:val="TOC2"/>
+            <w:tabs>
+              <w:tab w:val="right" w:leader="dot" w:pos="9628"/>
+            </w:tabs>
+            <w:rPr>
+              <w:rFonts w:eastAsiaTheme="minorEastAsia" w:cstheme="minorBidi"/>
+              <w:smallCaps w:val="0"/>
+              <w:noProof/>
+              <w:kern w:val="2"/>
+              <w:sz w:val="24"/>
+              <w:szCs w:val="24"/>
+              <w:lang w:val="en-US" w:eastAsia="en-US"/>
+              <w14:ligatures w14:val="standardContextual"/>
+            </w:rPr>
+          </w:pPr>
+          <w:hyperlink w:anchor="_Toc199018367" w:history="1">
+            <w:r>
+              <w:rPr>
+                <w:rStyle w:val="Hyperlink"/>
+                <w:rFonts w:eastAsiaTheme="majorEastAsia"/>
+                <w:noProof/>
+              </w:rPr>
+              <w:t>Sestanki</w:t>
+            </w:r>
+            <w:r>
+              <w:rPr>
+                <w:noProof/>
+                <w:webHidden/>
+              </w:rPr>
+              <w:tab/>
+            </w:r>
+            <w:r>
+              <w:rPr>
+                <w:noProof/>
+                <w:webHidden/>
+              </w:rPr>
+              <w:fldChar w:fldCharType="begin"/>
+            </w:r>
+            <w:r>
+              <w:rPr>
+                <w:noProof/>
+                <w:webHidden/>
+              </w:rPr>
+              <w:instrText xml:space="preserve"> PAGEREF _Toc199018367 \h </w:instrText>
+            </w:r>
+            <w:r>
+              <w:rPr>
+                <w:noProof/>
+                <w:webHidden/>
+              </w:rPr>
+            </w:r>
+            <w:r>
+              <w:rPr>
+                <w:noProof/>
+                <w:webHidden/>
+              </w:rPr>
+              <w:fldChar w:fldCharType="separate"/>
+            </w:r>
+            <w:r>
+              <w:rPr>
+                <w:noProof/>
+                <w:webHidden/>
+              </w:rPr>
+              <w:t>4</w:t>
             </w:r>
             <w:r>
               <w:rPr>
@@ -1878,7 +2030,7 @@
           <w:color w:val="4F81BD" w:themeColor="accent1"/>
         </w:rPr>
       </w:pPr>
-      <w:bookmarkStart w:id="0" w:name="_Toc199014871"/>
+      <w:bookmarkStart w:id="0" w:name="_Toc199018358"/>
       <w:r>
         <w:rPr>
           <w:color w:val="4F81BD" w:themeColor="accent1"/>
@@ -1978,25 +2130,240 @@
           <w:color w:val="4F81BD" w:themeColor="accent1"/>
         </w:rPr>
       </w:pPr>
-      <w:bookmarkStart w:id="1" w:name="_Toc199014872"/>
+      <w:bookmarkStart w:id="1" w:name="_Toc199018359"/>
       <w:r>
         <w:rPr>
           <w:color w:val="4F81BD" w:themeColor="accent1"/>
         </w:rPr>
-        <w:t>Popravek prijavne strani</w:t>
+        <w:t>Implementacija</w:t>
+      </w:r>
+      <w:r>
+        <w:rPr>
+          <w:color w:val="4F81BD" w:themeColor="accent1"/>
+        </w:rPr>
+        <w:t xml:space="preserve"> strani </w:t>
+      </w:r>
+      <w:r>
+        <w:rPr>
+          <w:color w:val="4F81BD" w:themeColor="accent1"/>
+        </w:rPr>
+        <w:t>za simulacijo porabe</w:t>
       </w:r>
       <w:bookmarkEnd w:id="1"/>
     </w:p>
     <w:p>
-      <w:r>
-        <w:t>V začetku drugega sprinta smo popravili in izboljšali prijavo stran naše aplikacije, tako da je bolj user friendly in lepšega izgleda.</w:t>
+      <w:pPr>
+        <w:jc w:val="both"/>
+      </w:pPr>
+      <w:r>
+        <w:t xml:space="preserve">Razvili smo </w:t>
+      </w:r>
+      <w:r>
+        <w:t xml:space="preserve">eno glavnih </w:t>
+      </w:r>
+      <w:r>
+        <w:t>stran</w:t>
+      </w:r>
+      <w:r>
+        <w:t>i,</w:t>
+      </w:r>
+      <w:r>
+        <w:t xml:space="preserve"> na kateri uporabnik </w:t>
+      </w:r>
+      <w:r>
+        <w:t xml:space="preserve">lahko </w:t>
+      </w:r>
+      <w:r>
+        <w:t>simulira porabo</w:t>
+      </w:r>
+      <w:r>
+        <w:t xml:space="preserve"> raznih domačih naprav - </w:t>
+      </w:r>
+      <w:r>
+        <w:t>električn</w:t>
+      </w:r>
+      <w:r>
+        <w:t>ih</w:t>
+      </w:r>
+      <w:r>
+        <w:t xml:space="preserve"> porabnik</w:t>
+      </w:r>
+      <w:r>
+        <w:t>ov</w:t>
+      </w:r>
+      <w:r>
+        <w:t xml:space="preserve">, ki bi jih </w:t>
+      </w:r>
+      <w:r>
+        <w:t>želeli</w:t>
+      </w:r>
+      <w:r>
+        <w:t xml:space="preserve"> </w:t>
+      </w:r>
+      <w:r>
+        <w:t xml:space="preserve">hkrati </w:t>
+      </w:r>
+      <w:r>
+        <w:t>uporablj</w:t>
+      </w:r>
+      <w:r>
+        <w:t>ati</w:t>
+      </w:r>
+      <w:r>
+        <w:t>. Stran avtomatsko zazna</w:t>
+      </w:r>
+      <w:r>
+        <w:t xml:space="preserve"> časovni</w:t>
+      </w:r>
+      <w:r>
+        <w:t xml:space="preserve"> blok v katerem</w:t>
+      </w:r>
+      <w:r>
+        <w:t xml:space="preserve"> se uporabnik nahaja. U</w:t>
+      </w:r>
+      <w:r>
+        <w:t>porabnik lahko izbira</w:t>
+      </w:r>
+      <w:r>
+        <w:t xml:space="preserve"> poljubne</w:t>
+      </w:r>
+      <w:r>
+        <w:t xml:space="preserve"> naprave</w:t>
+      </w:r>
+      <w:r>
+        <w:t>,</w:t>
+      </w:r>
+      <w:r>
+        <w:t xml:space="preserve"> </w:t>
+      </w:r>
+      <w:r>
+        <w:t>ki bi jih v tem časovnem bloku uporabljal</w:t>
+      </w:r>
+      <w:r>
+        <w:t xml:space="preserve">. </w:t>
+      </w:r>
+      <w:r>
+        <w:t xml:space="preserve">Na grafu se mu prikaže njegova poraba glede na v naprej določeno dogovorjeno moč tega časovnega bloka. Če uporabnik preseže dogovorjeno moč se uporabniku prikaže obvestilo, da je le-to presegel. V nasprotnem primeru lahko uporabnik poljubno dodaja naprave in simulira porabo in obremenitev omrežja. </w:t>
+      </w:r>
+      <w:r>
+        <w:t>Izpiše se tudi opozorilo za možnost samodejnega vklopa naprav, npr. toplotne črpalke. Prav tako je pojasnjen pojen dogovorjene obračunske moči in razložen postopek za pregled podatkov na portalu mojelektro.si.</w:t>
+      </w:r>
+    </w:p>
+    <w:p>
+      <w:pPr>
+        <w:jc w:val="both"/>
+      </w:pPr>
+      <w:r>
+        <w:t xml:space="preserve">S to rešitvijo želimo približati in poenostaviti razumevanje porabe električne energije. </w:t>
       </w:r>
       <w:r>
         <w:br/>
-      </w:r>
-      <w:r>
-        <w:br/>
-      </w:r>
+        <w:t xml:space="preserve">Stran </w:t>
+      </w:r>
+      <w:r>
+        <w:t xml:space="preserve">bomo še nadgradili </w:t>
+      </w:r>
+      <w:r>
+        <w:t xml:space="preserve">z ročnim vnosom </w:t>
+      </w:r>
+      <w:r>
+        <w:t xml:space="preserve">dogovorjene moči in časovnega bloka, ki bosta se shranila na uporabnikovem profilu in avtomatsko zaznala v simulaciji. </w:t>
+      </w:r>
+    </w:p>
+    <w:p/>
+    <w:p>
+      <w:pPr>
+        <w:jc w:val="center"/>
+      </w:pPr>
+      <w:r>
+        <w:rPr>
+          <w:noProof/>
+        </w:rPr>
+        <w:drawing>
+          <wp:inline distT="0" distB="0" distL="0" distR="0" wp14:anchorId="3CF42BD9" wp14:editId="28F8666E">
+            <wp:extent cx="5507665" cy="3264141"/>
+            <wp:effectExtent l="0" t="0" r="4445" b="0"/>
+            <wp:docPr id="2001218575" name="Picture 6" descr="A screenshot of a computer&#10;&#10;AI-generated content may be incorrect."/>
+            <wp:cNvGraphicFramePr>
+              <a:graphicFrameLocks xmlns:a="http://schemas.openxmlformats.org/drawingml/2006/main" noChangeAspect="1"/>
+            </wp:cNvGraphicFramePr>
+            <a:graphic xmlns:a="http://schemas.openxmlformats.org/drawingml/2006/main">
+              <a:graphicData uri="http://schemas.openxmlformats.org/drawingml/2006/picture">
+                <pic:pic xmlns:pic="http://schemas.openxmlformats.org/drawingml/2006/picture">
+                  <pic:nvPicPr>
+                    <pic:cNvPr id="2001218575" name="Picture 6" descr="A screenshot of a computer&#10;&#10;AI-generated content may be incorrect."/>
+                    <pic:cNvPicPr/>
+                  </pic:nvPicPr>
+                  <pic:blipFill>
+                    <a:blip r:embed="rId12" cstate="print">
+                      <a:extLst>
+                        <a:ext uri="{28A0092B-C50C-407E-A947-70E740481C1C}">
+                          <a14:useLocalDpi xmlns:a14="http://schemas.microsoft.com/office/drawing/2010/main" val="0"/>
+                        </a:ext>
+                      </a:extLst>
+                    </a:blip>
+                    <a:stretch>
+                      <a:fillRect/>
+                    </a:stretch>
+                  </pic:blipFill>
+                  <pic:spPr>
+                    <a:xfrm>
+                      <a:off x="0" y="0"/>
+                      <a:ext cx="5552892" cy="3290945"/>
+                    </a:xfrm>
+                    <a:prstGeom prst="rect">
+                      <a:avLst/>
+                    </a:prstGeom>
+                  </pic:spPr>
+                </pic:pic>
+              </a:graphicData>
+            </a:graphic>
+          </wp:inline>
+        </w:drawing>
+      </w:r>
+    </w:p>
+    <w:p>
+      <w:pPr>
+        <w:jc w:val="center"/>
+        <w:rPr>
+          <w:i/>
+          <w:iCs/>
+          <w:sz w:val="22"/>
+          <w:szCs w:val="22"/>
+          <w:lang w:val="hr-HR"/>
+        </w:rPr>
+      </w:pPr>
+      <w:r>
+        <w:rPr>
+          <w:i/>
+          <w:iCs/>
+          <w:sz w:val="22"/>
+          <w:szCs w:val="22"/>
+        </w:rPr>
+        <w:t>S</w:t>
+      </w:r>
+      <w:r>
+        <w:rPr>
+          <w:i/>
+          <w:iCs/>
+          <w:sz w:val="22"/>
+          <w:szCs w:val="22"/>
+          <w:lang w:val="hr-HR"/>
+        </w:rPr>
+        <w:t>lika: Simulacija porabe</w:t>
+      </w:r>
+    </w:p>
+    <w:p>
+      <w:pPr>
+        <w:jc w:val="center"/>
+        <w:rPr>
+          <w:i/>
+          <w:iCs/>
+          <w:sz w:val="22"/>
+          <w:szCs w:val="22"/>
+          <w:lang w:val="hr-HR"/>
+        </w:rPr>
+      </w:pPr>
     </w:p>
     <w:p>
       <w:pPr>
@@ -2010,28 +2377,71 @@
           <w:color w:val="4F81BD" w:themeColor="accent1"/>
         </w:rPr>
       </w:pPr>
-      <w:bookmarkStart w:id="2" w:name="_Toc199014873"/>
+      <w:bookmarkStart w:id="2" w:name="_Toc199018360"/>
       <w:r>
         <w:rPr>
           <w:color w:val="4F81BD" w:themeColor="accent1"/>
         </w:rPr>
-        <w:t>P</w:t>
+        <w:t>UI prijavne</w:t>
       </w:r>
       <w:r>
         <w:rPr>
           <w:color w:val="4F81BD" w:themeColor="accent1"/>
         </w:rPr>
-        <w:t>opravek prikaza mesečne porabe</w:t>
+        <w:t xml:space="preserve"> strani</w:t>
       </w:r>
       <w:bookmarkEnd w:id="2"/>
     </w:p>
     <w:p>
-      <w:r>
-        <w:t xml:space="preserve">Popravili smo pridobivanje podatkov iz zaledja in prialgodili prikaz glede na novo dobljene podatke (povezava pročelja in zaledja). </w:t>
+      <w:pPr>
+        <w:jc w:val="both"/>
+      </w:pPr>
+      <w:r>
+        <w:t xml:space="preserve">V začetku drugega sprinta smo </w:t>
+      </w:r>
+      <w:r>
+        <w:t>prilagodili</w:t>
+      </w:r>
+      <w:r>
+        <w:t xml:space="preserve"> </w:t>
+      </w:r>
+      <w:r>
+        <w:t>izgled</w:t>
+      </w:r>
+      <w:r>
+        <w:t xml:space="preserve"> prijav</w:t>
+      </w:r>
+      <w:r>
+        <w:t>e</w:t>
+      </w:r>
+      <w:r>
+        <w:t xml:space="preserve"> stran</w:t>
+      </w:r>
+      <w:r>
+        <w:t>i</w:t>
+      </w:r>
+      <w:r>
+        <w:t xml:space="preserve"> naše aplikacije tako</w:t>
+      </w:r>
+      <w:r>
+        <w:t>,</w:t>
+      </w:r>
+      <w:r>
+        <w:t xml:space="preserve"> da je bolj </w:t>
+      </w:r>
+      <w:r>
+        <w:t>prijazna za uporabnike. Prijavna stran je postala uvodna stran za vse neprijavljene</w:t>
+      </w:r>
+      <w:r>
+        <w:t xml:space="preserve"> </w:t>
+      </w:r>
+      <w:r>
+        <w:t>uporabnike.</w:t>
+      </w:r>
+      <w:r>
+        <w:br/>
       </w:r>
     </w:p>
-    <w:p/>
-    <w:p/>
     <w:p>
       <w:pPr>
         <w:pStyle w:val="Heading2"/>
@@ -2044,24 +2454,54 @@
           <w:color w:val="4F81BD" w:themeColor="accent1"/>
         </w:rPr>
       </w:pPr>
-      <w:bookmarkStart w:id="3" w:name="_Toc199014874"/>
+      <w:bookmarkStart w:id="3" w:name="_Toc199018361"/>
       <w:r>
         <w:rPr>
           <w:color w:val="4F81BD" w:themeColor="accent1"/>
         </w:rPr>
-        <w:t>Dodana funkcionalnost ročnega nalaganja računa</w:t>
+        <w:lastRenderedPageBreak/>
+        <w:t>Prikaz</w:t>
+      </w:r>
+      <w:r>
+        <w:rPr>
+          <w:color w:val="4F81BD" w:themeColor="accent1"/>
+        </w:rPr>
+        <w:t xml:space="preserve"> mesečne porabe</w:t>
       </w:r>
       <w:bookmarkEnd w:id="3"/>
     </w:p>
     <w:p>
-      <w:r>
-        <w:t>Dodali smo tudi funkcionalnost ročnega vnosa podatkov iz računa in prilagodili izgled aplikacije, oba obrazca za nalaganje sta zdaj na isti strani in lahko med njima samo preklapljamo.</w:t>
-      </w:r>
-      <w:r>
-        <w:t xml:space="preserve"> Na obeh so dodana tudi podrobna navodila glede izpolnjevanja form.</w:t>
+      <w:pPr>
+        <w:jc w:val="both"/>
+      </w:pPr>
+      <w:r>
+        <w:t>Popravili smo pridobivanje podatkov iz zaledja</w:t>
+      </w:r>
+      <w:r>
+        <w:t xml:space="preserve">, ki so se do sedaj pridobivali napačno glede na časovne bloke. </w:t>
+      </w:r>
+      <w:r>
+        <w:t xml:space="preserve"> </w:t>
+      </w:r>
+      <w:r>
+        <w:t>Prav tako smo v sprintu 2 prilagodili</w:t>
+      </w:r>
+      <w:r>
+        <w:t xml:space="preserve"> prikaz</w:t>
+      </w:r>
+      <w:r>
+        <w:t xml:space="preserve"> grafov,</w:t>
+      </w:r>
+      <w:r>
+        <w:t xml:space="preserve"> glede na novo </w:t>
+      </w:r>
+      <w:r>
+        <w:t>pridobljene</w:t>
+      </w:r>
+      <w:r>
+        <w:t xml:space="preserve"> podatke (povezava pročelja in zaledja). </w:t>
       </w:r>
     </w:p>
-    <w:p/>
     <w:p/>
     <w:p>
       <w:pPr>
@@ -2071,36 +2511,33 @@
           <w:numId w:val="0"/>
         </w:numPr>
         <w:ind w:left="576" w:hanging="576"/>
+        <w:jc w:val="both"/>
         <w:rPr>
           <w:color w:val="4F81BD" w:themeColor="accent1"/>
         </w:rPr>
       </w:pPr>
-      <w:bookmarkStart w:id="4" w:name="_Toc199014875"/>
+      <w:bookmarkStart w:id="4" w:name="_Toc199018362"/>
       <w:r>
         <w:rPr>
           <w:color w:val="4F81BD" w:themeColor="accent1"/>
         </w:rPr>
-        <w:t>Implementacija</w:t>
-      </w:r>
-      <w:r>
-        <w:rPr>
-          <w:color w:val="4F81BD" w:themeColor="accent1"/>
-        </w:rPr>
-        <w:t xml:space="preserve"> strani profil</w:t>
+        <w:t>Dodana funkcionalnost ročnega nalaganja računa</w:t>
       </w:r>
       <w:bookmarkEnd w:id="4"/>
     </w:p>
     <w:p>
-      <w:r>
-        <w:t>Vzpostavili smo stran profila uporabnika, kjer je možno pregledovati svoje podatke, jih urejati ali izbrisati račun</w:t>
-      </w:r>
-      <w:r>
-        <w:t>.</w:t>
+      <w:pPr>
+        <w:jc w:val="both"/>
+      </w:pPr>
+      <w:r>
+        <w:t>Dodali smo tudi funkcionalnost ročnega vnosa podatkov iz računa in prilagodili izgled aplikacije, oba obrazca za nalaganje sta zdaj na isti strani in lahko med njima samo preklapljamo.</w:t>
+      </w:r>
+      <w:r>
+        <w:t xml:space="preserve"> Na obeh so dodana tudi podrobna navodila glede izpolnjevanja form.</w:t>
       </w:r>
     </w:p>
     <w:p>
       <w:pPr>
-        <w:spacing w:line="276" w:lineRule="auto"/>
         <w:jc w:val="both"/>
       </w:pPr>
     </w:p>
@@ -2112,11 +2549,12 @@
           <w:numId w:val="0"/>
         </w:numPr>
         <w:ind w:left="576" w:hanging="576"/>
+        <w:jc w:val="both"/>
         <w:rPr>
           <w:color w:val="4F81BD" w:themeColor="accent1"/>
         </w:rPr>
       </w:pPr>
-      <w:bookmarkStart w:id="5" w:name="_Toc199014876"/>
+      <w:bookmarkStart w:id="5" w:name="_Toc199018363"/>
       <w:r>
         <w:rPr>
           <w:color w:val="4F81BD" w:themeColor="accent1"/>
@@ -2127,23 +2565,61 @@
         <w:rPr>
           <w:color w:val="4F81BD" w:themeColor="accent1"/>
         </w:rPr>
-        <w:t xml:space="preserve"> strani </w:t>
+        <w:t xml:space="preserve"> strani profil</w:t>
       </w:r>
       <w:r>
         <w:rPr>
           <w:color w:val="4F81BD" w:themeColor="accent1"/>
         </w:rPr>
-        <w:t>za razlago vnesenih vrednosti iz računa</w:t>
+        <w:t>a uporabnika</w:t>
       </w:r>
       <w:bookmarkEnd w:id="5"/>
     </w:p>
     <w:p>
       <w:pPr>
-        <w:spacing w:line="276" w:lineRule="auto"/>
         <w:jc w:val="both"/>
       </w:pPr>
       <w:r>
-        <w:t>Razvili smo stran na kateri so jasno razložene vnešene vrednosti iz računa. Pojasnjene so tudi različne kratice in pojmi iz računa, za katere smo menili, da bi bile nekaterim uporabnikom težje razumljive.</w:t>
+        <w:t xml:space="preserve">Vzpostavili smo stran profila uporabnika, kjer je </w:t>
+      </w:r>
+      <w:r>
+        <w:t>vsakemu uporabniku omogočeno</w:t>
+      </w:r>
+      <w:r>
+        <w:t xml:space="preserve"> pregledova</w:t>
+      </w:r>
+      <w:r>
+        <w:t xml:space="preserve">nje </w:t>
+      </w:r>
+      <w:r>
+        <w:t>svoj</w:t>
+      </w:r>
+      <w:r>
+        <w:t>ih</w:t>
+      </w:r>
+      <w:r>
+        <w:t xml:space="preserve"> podatk</w:t>
+      </w:r>
+      <w:r>
+        <w:t>ov</w:t>
+      </w:r>
+      <w:r>
+        <w:t xml:space="preserve">, </w:t>
+      </w:r>
+      <w:r>
+        <w:t xml:space="preserve">njihovo urejanje </w:t>
+      </w:r>
+      <w:r>
+        <w:t xml:space="preserve">ali </w:t>
+      </w:r>
+      <w:r>
+        <w:t>popolen izbris svojega računa</w:t>
+      </w:r>
+      <w:r>
+        <w:t>.</w:t>
+      </w:r>
+      <w:r>
+        <w:t xml:space="preserve"> Stran profila uporabnika se bo še nadgrajevala z dodatnimi možnostmi za shranjevanje ostalih podatkov.</w:t>
       </w:r>
     </w:p>
     <w:p>
@@ -2160,11 +2636,12 @@
           <w:numId w:val="0"/>
         </w:numPr>
         <w:ind w:left="576" w:hanging="576"/>
+        <w:jc w:val="both"/>
         <w:rPr>
           <w:color w:val="4F81BD" w:themeColor="accent1"/>
         </w:rPr>
       </w:pPr>
-      <w:bookmarkStart w:id="6" w:name="_Toc199014877"/>
+      <w:bookmarkStart w:id="6" w:name="_Toc199018364"/>
       <w:r>
         <w:rPr>
           <w:color w:val="4F81BD" w:themeColor="accent1"/>
@@ -2181,22 +2658,41 @@
         <w:rPr>
           <w:color w:val="4F81BD" w:themeColor="accent1"/>
         </w:rPr>
-        <w:t xml:space="preserve">za razlago </w:t>
+        <w:t>za razlago računa</w:t>
       </w:r>
       <w:r>
         <w:rPr>
           <w:color w:val="4F81BD" w:themeColor="accent1"/>
         </w:rPr>
-        <w:t>omrežnine in različnih blokov</w:t>
+        <w:t xml:space="preserve"> elektike</w:t>
       </w:r>
       <w:bookmarkEnd w:id="6"/>
     </w:p>
     <w:p>
-      <w:r>
-        <w:t>Razvili smo stran kjer so jasno razloženi različni časovni bloki. So tudi vizualno in barvno prikazani. Podrobno je tudi razloženo kaj sploh je omrežnina</w:t>
-      </w:r>
-      <w:r>
-        <w:t xml:space="preserve"> in dodani so nasveti oz. priporočila za nižje stroške.</w:t>
+      <w:pPr>
+        <w:spacing w:line="276" w:lineRule="auto"/>
+        <w:jc w:val="both"/>
+      </w:pPr>
+      <w:r>
+        <w:t>Razvili smo stran</w:t>
+      </w:r>
+      <w:r>
+        <w:t>,</w:t>
+      </w:r>
+      <w:r>
+        <w:t xml:space="preserve"> na kateri so jasno razložene </w:t>
+      </w:r>
+      <w:r>
+        <w:t xml:space="preserve">vse </w:t>
+      </w:r>
+      <w:r>
+        <w:t>vnešene vrednosti iz računa</w:t>
+      </w:r>
+      <w:r>
+        <w:t xml:space="preserve"> za elektirko</w:t>
+      </w:r>
+      <w:r>
+        <w:t>. Pojasnjene so tudi različne kratice in pojmi iz računa, za katere smo menili, da bi bile nekaterim uporabnikom težje razumljive.</w:t>
       </w:r>
     </w:p>
     <w:p>
@@ -2213,11 +2709,12 @@
           <w:numId w:val="0"/>
         </w:numPr>
         <w:ind w:left="576" w:hanging="576"/>
+        <w:jc w:val="both"/>
         <w:rPr>
           <w:color w:val="4F81BD" w:themeColor="accent1"/>
         </w:rPr>
       </w:pPr>
-      <w:bookmarkStart w:id="7" w:name="_Toc199014878"/>
+      <w:bookmarkStart w:id="7" w:name="_Toc199018365"/>
       <w:r>
         <w:rPr>
           <w:color w:val="4F81BD" w:themeColor="accent1"/>
@@ -2234,21 +2731,79 @@
         <w:rPr>
           <w:color w:val="4F81BD" w:themeColor="accent1"/>
         </w:rPr>
-        <w:t>za simulacijo porabe</w:t>
+        <w:t xml:space="preserve">za </w:t>
+      </w:r>
+      <w:r>
+        <w:rPr>
+          <w:color w:val="4F81BD" w:themeColor="accent1"/>
+        </w:rPr>
+        <w:t>obračunavanje</w:t>
+      </w:r>
+      <w:r>
+        <w:rPr>
+          <w:color w:val="4F81BD" w:themeColor="accent1"/>
+        </w:rPr>
+        <w:t xml:space="preserve"> omrežnine</w:t>
       </w:r>
       <w:bookmarkEnd w:id="7"/>
     </w:p>
     <w:p>
-      <w:r>
-        <w:t xml:space="preserve">Razvili smo stran na kateri lahko uporabnik simulira porabo glede na različne električne porabnike, ki bi jih morebit uporabljal isti čas. Stran avtomatsko zazna blok v katerem so, uporabnik pa lahko izbira naprave katere bi morebiti vklopil v tem bloku. Glede na prefixed dogovorjeno moč se izriše graf, ki uporabniku prikaže do kakšne mere bi obremenil omrežje in </w:t>
-      </w:r>
-      <w:r>
-        <w:lastRenderedPageBreak/>
-        <w:t>ali bi s to kombinacijo prekoračil dogovorjeno moč.</w:t>
-      </w:r>
-      <w:r>
-        <w:br/>
-        <w:t>Stran še dobi nadgradnjo z ročnim vnosom željenega bloka v kombinacijo s stranjo profila (na profilu izbereš svoj željeni blok).</w:t>
+      <w:pPr>
+        <w:jc w:val="both"/>
+      </w:pPr>
+      <w:r>
+        <w:t>Razvili smo stran</w:t>
+      </w:r>
+      <w:r>
+        <w:t xml:space="preserve"> za lažje razumevanje </w:t>
+      </w:r>
+      <w:r>
+        <w:t>omrežnine,</w:t>
+      </w:r>
+      <w:r>
+        <w:t xml:space="preserve"> kjer so jasno </w:t>
+      </w:r>
+      <w:r>
+        <w:t>predstavljeni</w:t>
+      </w:r>
+      <w:r>
+        <w:t xml:space="preserve"> različni časovni bloki</w:t>
+      </w:r>
+      <w:r>
+        <w:t xml:space="preserve"> omežnine</w:t>
+      </w:r>
+      <w:r>
+        <w:t xml:space="preserve">. </w:t>
+      </w:r>
+      <w:r>
+        <w:t>Vsak časovni blok je barvito prikazan in razporejen v ustrezno kategorijo</w:t>
+      </w:r>
+      <w:r>
+        <w:t>. Podrobno je tudi raz</w:t>
+      </w:r>
+      <w:r>
+        <w:t>ložen pojem omrežnine ter</w:t>
+      </w:r>
+      <w:r>
+        <w:t xml:space="preserve"> nasveti oz. priporočila za </w:t>
+      </w:r>
+      <w:r>
+        <w:t xml:space="preserve">doseg </w:t>
+      </w:r>
+      <w:r>
+        <w:t>nižj</w:t>
+      </w:r>
+      <w:r>
+        <w:t>ih</w:t>
+      </w:r>
+      <w:r>
+        <w:t xml:space="preserve"> strošk</w:t>
+      </w:r>
+      <w:r>
+        <w:t>ov</w:t>
+      </w:r>
+      <w:r>
+        <w:t>.</w:t>
       </w:r>
     </w:p>
     <w:p>
@@ -2257,8 +2812,226 @@
         <w:jc w:val="both"/>
       </w:pPr>
     </w:p>
+    <w:p>
+      <w:pPr>
+        <w:spacing w:line="276" w:lineRule="auto"/>
+        <w:jc w:val="both"/>
+      </w:pPr>
+    </w:p>
+    <w:p>
+      <w:pPr>
+        <w:spacing w:line="276" w:lineRule="auto"/>
+        <w:jc w:val="center"/>
+      </w:pPr>
+      <w:r>
+        <w:drawing>
+          <wp:inline distT="0" distB="0" distL="0" distR="0" wp14:anchorId="1A8DDBEB" wp14:editId="7877DA23">
+            <wp:extent cx="4617328" cy="2796362"/>
+            <wp:effectExtent l="0" t="0" r="5715" b="0"/>
+            <wp:docPr id="1245378188" name="Picture 7" descr="A screenshot of a computer&#10;&#10;AI-generated content may be incorrect."/>
+            <wp:cNvGraphicFramePr>
+              <a:graphicFrameLocks xmlns:a="http://schemas.openxmlformats.org/drawingml/2006/main" noChangeAspect="1"/>
+            </wp:cNvGraphicFramePr>
+            <a:graphic xmlns:a="http://schemas.openxmlformats.org/drawingml/2006/main">
+              <a:graphicData uri="http://schemas.openxmlformats.org/drawingml/2006/picture">
+                <pic:pic xmlns:pic="http://schemas.openxmlformats.org/drawingml/2006/picture">
+                  <pic:nvPicPr>
+                    <pic:cNvPr id="1245378188" name="Picture 7" descr="A screenshot of a computer&#10;&#10;AI-generated content may be incorrect."/>
+                    <pic:cNvPicPr/>
+                  </pic:nvPicPr>
+                  <pic:blipFill>
+                    <a:blip r:embed="rId13" cstate="print">
+                      <a:extLst>
+                        <a:ext uri="{28A0092B-C50C-407E-A947-70E740481C1C}">
+                          <a14:useLocalDpi xmlns:a14="http://schemas.microsoft.com/office/drawing/2010/main" val="0"/>
+                        </a:ext>
+                      </a:extLst>
+                    </a:blip>
+                    <a:stretch>
+                      <a:fillRect/>
+                    </a:stretch>
+                  </pic:blipFill>
+                  <pic:spPr>
+                    <a:xfrm>
+                      <a:off x="0" y="0"/>
+                      <a:ext cx="4644153" cy="2812608"/>
+                    </a:xfrm>
+                    <a:prstGeom prst="rect">
+                      <a:avLst/>
+                    </a:prstGeom>
+                  </pic:spPr>
+                </pic:pic>
+              </a:graphicData>
+            </a:graphic>
+          </wp:inline>
+        </w:drawing>
+      </w:r>
+    </w:p>
+    <w:p>
+      <w:pPr>
+        <w:spacing w:line="276" w:lineRule="auto"/>
+        <w:jc w:val="center"/>
+        <w:rPr>
+          <w:i/>
+          <w:iCs/>
+          <w:sz w:val="22"/>
+          <w:szCs w:val="22"/>
+        </w:rPr>
+      </w:pPr>
+      <w:r>
+        <w:rPr>
+          <w:i/>
+          <w:iCs/>
+          <w:sz w:val="22"/>
+          <w:szCs w:val="22"/>
+        </w:rPr>
+        <w:t>Slika: Obračunavanje omrežnine</w:t>
+      </w:r>
+    </w:p>
+    <w:p>
+      <w:pPr>
+        <w:spacing w:line="276" w:lineRule="auto"/>
+        <w:jc w:val="both"/>
+      </w:pPr>
+    </w:p>
+    <w:p>
+      <w:pPr>
+        <w:pStyle w:val="Heading2"/>
+        <w:numPr>
+          <w:ilvl w:val="0"/>
+          <w:numId w:val="0"/>
+        </w:numPr>
+        <w:ind w:left="576" w:hanging="576"/>
+        <w:jc w:val="both"/>
+        <w:rPr>
+          <w:color w:val="4F81BD" w:themeColor="accent1"/>
+        </w:rPr>
+      </w:pPr>
+      <w:bookmarkStart w:id="8" w:name="_Toc199018366"/>
+      <w:r>
+        <w:rPr>
+          <w:color w:val="4F81BD" w:themeColor="accent1"/>
+        </w:rPr>
+        <w:lastRenderedPageBreak/>
+        <w:t>Kontinuirana integracija in zagotavljanje kode</w:t>
+      </w:r>
+      <w:bookmarkEnd w:id="8"/>
+    </w:p>
+    <w:p>
+      <w:pPr>
+        <w:spacing w:line="276" w:lineRule="auto"/>
+        <w:jc w:val="both"/>
+      </w:pPr>
+      <w:r>
+        <w:t>V drugem tednu smo ohranjali kontinuirano integracijo in zagotavljanje kakovosti kode ob vsakem potisku (git push) na GitHub repozitorij. V ta namen smo uporabili SonarQube, ki ob vsakem pushu preveri kakovost in čistost naše kode. Uporabili smo tudi Cypress za avtomatsko testiranje delovanja prijavnega in registracijskega obrazca, pri čemer se testi izvajajo ob vsakem pushu z uporabo GitHub Actions. Poleg tega se ob vsakem potisku posodobi tudi delujoča aplikacija: uporabniški vmesnik se avtomatsko deploja na Netlify, zaledje pa na platformi Render in Firebase.</w:t>
+      </w:r>
+    </w:p>
+    <w:p>
+      <w:pPr>
+        <w:spacing w:line="276" w:lineRule="auto"/>
+        <w:jc w:val="both"/>
+      </w:pPr>
+    </w:p>
+    <w:p>
+      <w:pPr>
+        <w:pStyle w:val="Heading2"/>
+        <w:numPr>
+          <w:ilvl w:val="0"/>
+          <w:numId w:val="0"/>
+        </w:numPr>
+        <w:ind w:left="576" w:hanging="576"/>
+        <w:jc w:val="both"/>
+        <w:rPr>
+          <w:color w:val="4F81BD" w:themeColor="accent1"/>
+        </w:rPr>
+      </w:pPr>
+      <w:bookmarkStart w:id="9" w:name="_Toc198473652"/>
+      <w:bookmarkStart w:id="10" w:name="_Toc199018367"/>
+      <w:r>
+        <w:rPr>
+          <w:color w:val="4F81BD" w:themeColor="accent1"/>
+        </w:rPr>
+        <w:t>Sestanki</w:t>
+      </w:r>
+      <w:bookmarkEnd w:id="9"/>
+      <w:bookmarkEnd w:id="10"/>
+    </w:p>
+    <w:p>
+      <w:pPr>
+        <w:spacing w:line="276" w:lineRule="auto"/>
+        <w:jc w:val="both"/>
+      </w:pPr>
+      <w:r>
+        <w:t xml:space="preserve">S skrbnikom projekta smo opravili sestanek ob zaključku Sprinta </w:t>
+      </w:r>
+      <w:r>
+        <w:t>2</w:t>
+      </w:r>
+      <w:r>
+        <w:t xml:space="preserve">. Z ekipo smo se </w:t>
+      </w:r>
+      <w:r>
+        <w:t xml:space="preserve">tudi ta teden </w:t>
+      </w:r>
+      <w:r>
+        <w:t>redno srečevali na dnevnih sestankih, kjer smo</w:t>
+      </w:r>
+      <w:r>
+        <w:t xml:space="preserve"> si</w:t>
+      </w:r>
+      <w:r>
+        <w:t xml:space="preserve"> </w:t>
+      </w:r>
+      <w:r>
+        <w:t>delili</w:t>
+      </w:r>
+      <w:r>
+        <w:t xml:space="preserve"> naloge, poročali o napredku ter sproti pregledovali opravljeno delo. Za vodenje projekta in sledenje nalogam smo </w:t>
+      </w:r>
+      <w:r>
+        <w:t xml:space="preserve">nadaljevali z </w:t>
+      </w:r>
+      <w:r>
+        <w:t>uporab</w:t>
+      </w:r>
+      <w:r>
+        <w:t>o</w:t>
+      </w:r>
+      <w:r>
+        <w:t xml:space="preserve"> orodj</w:t>
+      </w:r>
+      <w:r>
+        <w:t>a</w:t>
+      </w:r>
+      <w:r>
+        <w:t xml:space="preserve"> YouTrack (</w:t>
+      </w:r>
+      <w:hyperlink r:id="rId14" w:history="1">
+        <w:r>
+          <w:rPr>
+            <w:rStyle w:val="Hyperlink"/>
+          </w:rPr>
+          <w:t>https://omreznina.youtrack.cloud/agiles/183-2/current</w:t>
+        </w:r>
+      </w:hyperlink>
+      <w:r>
+        <w:t>), ki nam je omogočalo boljši pregled nad potekom sprinta in pravočasno odkrivanje morebitnih težav. Poleg tega smo z uporabo tega orodja zagotovili sledljivost vseh sprememb in boljšo komunikacijo znotraj ekipe.</w:t>
+      </w:r>
+    </w:p>
+    <w:p>
+      <w:pPr>
+        <w:spacing w:line="276" w:lineRule="auto"/>
+        <w:jc w:val="both"/>
+      </w:pPr>
+    </w:p>
+    <w:p>
+      <w:pPr>
+        <w:spacing w:line="276" w:lineRule="auto"/>
+        <w:jc w:val="both"/>
+      </w:pPr>
+    </w:p>
     <w:sectPr>
-      <w:footerReference w:type="default" r:id="rId12"/>
+      <w:footerReference w:type="default" r:id="rId15"/>
       <w:pgSz w:w="11906" w:h="16838" w:code="9"/>
       <w:pgMar w:top="1134" w:right="1134" w:bottom="1134" w:left="1134" w:header="1134" w:footer="0" w:gutter="0"/>
       <w:pgNumType w:start="0"/>
@@ -14714,7 +15487,6 @@
   <w:style w:type="character" w:default="1" w:styleId="DefaultParagraphFont">
     <w:name w:val="Default Paragraph Font"/>
     <w:uiPriority w:val="1"/>
-    <w:semiHidden/>
     <w:unhideWhenUsed/>
   </w:style>
   <w:style w:type="table" w:default="1" w:styleId="TableNormal">

</xml_diff>